<commit_message>
Patch code up to de632394
Signed-off-by: Github Actions <actions@github.com>
</commit_message>
<xml_diff>
--- a/src/tests/e2e/files/dataprep_upload/test_docx_with_hyperlink.docx
+++ b/src/tests/e2e/files/dataprep_upload/test_docx_with_hyperlink.docx
@@ -15,7 +15,13 @@
         </w:r>
       </w:hyperlink>
       <w:r>
-        <w:t xml:space="preserve"> to a document named AAAFFFGGGKKK.</w:t>
+        <w:t xml:space="preserve"> to a </w:t>
+      </w:r>
+      <w:r>
+        <w:t>website</w:t>
+      </w:r>
+      <w:r>
+        <w:t xml:space="preserve"> named AAAFFFGGGKKK.</w:t>
       </w:r>
     </w:p>
     <w:sectPr>

</xml_diff>